<commit_message>
a paper on multiphase SPH
</commit_message>
<xml_diff>
--- a/Literature/smallsummaries.docx
+++ b/Literature/smallsummaries.docx
@@ -123,42 +123,7 @@
           <w:b/>
           <w:lang w:val="en-GB"/>
         </w:rPr>
-        <w:t>Oil-Spill Simulation Using</w:t>
-      </w:r>
-      <w:r>
-        <w:rPr>
-          <w:b/>
-          <w:lang w:val="en-GB"/>
-        </w:rPr>
-        <w:t xml:space="preserve"> </w:t>
-      </w:r>
-      <w:r>
-        <w:rPr>
-          <w:b/>
-          <w:lang w:val="en-GB"/>
-        </w:rPr>
-        <w:t>Bi-Layer Shallow Water</w:t>
-      </w:r>
-      <w:r>
-        <w:rPr>
-          <w:b/>
-          <w:lang w:val="en-GB"/>
-        </w:rPr>
-        <w:t xml:space="preserve"> </w:t>
-      </w:r>
-      <w:r>
-        <w:rPr>
-          <w:b/>
-          <w:lang w:val="en-GB"/>
-        </w:rPr>
-        <w:t>equations</w:t>
-      </w:r>
-      <w:r>
-        <w:rPr>
-          <w:b/>
-          <w:lang w:val="en-GB"/>
-        </w:rPr>
-        <w:t>:</w:t>
+        <w:t>Oil-Spill Simulation Using Bi-Layer Shallow Water equations:</w:t>
       </w:r>
     </w:p>
     <w:p>
@@ -229,21 +194,7 @@
           <w:b/>
           <w:lang w:val="en-GB"/>
         </w:rPr>
-        <w:t>Real-time Collision Detection and Distance Computation</w:t>
-      </w:r>
-      <w:r>
-        <w:rPr>
-          <w:b/>
-          <w:lang w:val="en-GB"/>
-        </w:rPr>
-        <w:t xml:space="preserve"> </w:t>
-      </w:r>
-      <w:r>
-        <w:rPr>
-          <w:b/>
-          <w:lang w:val="en-GB"/>
-        </w:rPr>
-        <w:t>on Point Cloud Sensor Data</w:t>
+        <w:t>Real-time Collision Detection and Distance Computation on Point Cloud Sensor Data</w:t>
       </w:r>
     </w:p>
     <w:p>
@@ -365,13 +316,113 @@
     </w:p>
     <w:p>
       <w:pPr>
+        <w:ind w:left="720"/>
+        <w:rPr>
+          <w:lang w:val="en-GB"/>
+        </w:rPr>
+      </w:pPr>
+    </w:p>
+    <w:p>
+      <w:pPr>
         <w:pStyle w:val="Lijstalinea"/>
-        <w:rPr>
-          <w:lang w:val="en-GB"/>
-        </w:rPr>
-      </w:pPr>
+        <w:numPr>
+          <w:ilvl w:val="0"/>
+          <w:numId w:val="1"/>
+        </w:numPr>
+        <w:rPr>
+          <w:b/>
+          <w:lang w:val="en-GB"/>
+        </w:rPr>
+      </w:pPr>
+      <w:r>
+        <w:rPr>
+          <w:b/>
+          <w:lang w:val="en-GB"/>
+        </w:rPr>
+        <w:t>Multiphase SPH Simulation for Interactive Fluids and Solids</w:t>
+      </w:r>
+      <w:r>
+        <w:rPr>
+          <w:b/>
+          <w:lang w:val="en-GB"/>
+        </w:rPr>
+        <w:t>:</w:t>
+      </w:r>
+    </w:p>
+    <w:p>
+      <w:pPr>
+        <w:pStyle w:val="Lijstalinea"/>
+        <w:rPr>
+          <w:b/>
+          <w:lang w:val="en-GB"/>
+        </w:rPr>
+      </w:pPr>
+    </w:p>
+    <w:p>
+      <w:pPr>
+        <w:pStyle w:val="Lijstalinea"/>
+        <w:rPr>
+          <w:lang w:val="en-GB"/>
+        </w:rPr>
+      </w:pPr>
+      <w:r>
+        <w:rPr>
+          <w:lang w:val="en-GB"/>
+        </w:rPr>
+        <w:t xml:space="preserve">This paper introduces solid phases, </w:t>
+      </w:r>
+      <w:r>
+        <w:rPr>
+          <w:lang w:val="en-GB"/>
+        </w:rPr>
+        <w:t>deformable bodies and granular materials</w:t>
+      </w:r>
+      <w:r>
+        <w:rPr>
+          <w:lang w:val="en-GB"/>
+        </w:rPr>
+        <w:t xml:space="preserve"> to the multiphase SPH. With their implementation on the GPU they </w:t>
+      </w:r>
+      <w:r>
+        <w:rPr>
+          <w:lang w:val="en-GB"/>
+        </w:rPr>
+        <w:t>can</w:t>
+      </w:r>
       <w:bookmarkStart w:id="0" w:name="_GoBack"/>
       <w:bookmarkEnd w:id="0"/>
+      <w:r>
+        <w:rPr>
+          <w:lang w:val="en-GB"/>
+        </w:rPr>
+        <w:t xml:space="preserve"> set their timestep to something between 10</w:t>
+      </w:r>
+      <w:r>
+        <w:rPr>
+          <w:vertAlign w:val="superscript"/>
+          <w:lang w:val="en-GB"/>
+        </w:rPr>
+        <w:t>-3</w:t>
+      </w:r>
+      <w:r>
+        <w:rPr>
+          <w:lang w:val="en-GB"/>
+        </w:rPr>
+        <w:t xml:space="preserve"> and 10</w:t>
+      </w:r>
+      <w:r>
+        <w:rPr>
+          <w:vertAlign w:val="superscript"/>
+          <w:lang w:val="en-GB"/>
+        </w:rPr>
+        <w:t>-4</w:t>
+      </w:r>
+      <w:r>
+        <w:rPr>
+          <w:lang w:val="en-GB"/>
+        </w:rPr>
+        <w:t>. They also reference some other papers which work with the SPH framework. We don’t need the whole multiphase part, but it should be possible to use some ideas of the SPH GPU implementation.</w:t>
+      </w:r>
     </w:p>
     <w:p>
       <w:pPr>

</xml_diff>

<commit_message>
More papers read, I now have a more global idea of how we are going to do the collision detection. More relevant papers on collision detection in point clouds found and added to a document of to read papers
</commit_message>
<xml_diff>
--- a/Literature/smallsummaries.docx
+++ b/Literature/smallsummaries.docx
@@ -468,6 +468,185 @@
           <w:lang w:val="en-GB"/>
         </w:rPr>
         <w:t>This paper introduces and tests two methods for collision detection and handling in the SPH method. One method uses the distance to a to the closest surface and the other uses the exact intersection. The distance method turned out to be faster.</w:t>
+      </w:r>
+    </w:p>
+    <w:p>
+      <w:pPr>
+        <w:ind w:left="720"/>
+        <w:rPr>
+          <w:lang w:val="en-GB"/>
+        </w:rPr>
+      </w:pPr>
+    </w:p>
+    <w:p>
+      <w:pPr>
+        <w:pStyle w:val="Lijstalinea"/>
+        <w:numPr>
+          <w:ilvl w:val="0"/>
+          <w:numId w:val="1"/>
+        </w:numPr>
+        <w:rPr>
+          <w:b/>
+          <w:lang w:val="en-GB"/>
+        </w:rPr>
+      </w:pPr>
+      <w:r>
+        <w:rPr>
+          <w:b/>
+          <w:lang w:val="en-GB"/>
+        </w:rPr>
+        <w:t xml:space="preserve">Fluid Simulation with Rigid Body Triangle Accuracy Collision using </w:t>
+      </w:r>
+      <w:proofErr w:type="gramStart"/>
+      <w:r>
+        <w:rPr>
+          <w:b/>
+          <w:lang w:val="en-GB"/>
+        </w:rPr>
+        <w:t>an</w:t>
+      </w:r>
+      <w:proofErr w:type="gramEnd"/>
+      <w:r>
+        <w:rPr>
+          <w:b/>
+          <w:lang w:val="en-GB"/>
+        </w:rPr>
+        <w:t xml:space="preserve"> Heterogeneous GPU/CPU Hardware System</w:t>
+      </w:r>
+      <w:r>
+        <w:rPr>
+          <w:b/>
+          <w:lang w:val="en-GB"/>
+        </w:rPr>
+        <w:t>:</w:t>
+      </w:r>
+    </w:p>
+    <w:p>
+      <w:pPr>
+        <w:ind w:left="720"/>
+        <w:rPr>
+          <w:lang w:val="en-GB"/>
+        </w:rPr>
+      </w:pPr>
+      <w:r>
+        <w:rPr>
+          <w:lang w:val="en-GB"/>
+        </w:rPr>
+        <w:lastRenderedPageBreak/>
+        <w:t xml:space="preserve">Represents rigid body’s as particles (of different sizes) too, which makes the collision handling easier (just collisions of </w:t>
+      </w:r>
+      <w:proofErr w:type="spellStart"/>
+      <w:r>
+        <w:rPr>
+          <w:lang w:val="en-GB"/>
+        </w:rPr>
+        <w:t>particles’s</w:t>
+      </w:r>
+      <w:proofErr w:type="spellEnd"/>
+      <w:r>
+        <w:rPr>
+          <w:lang w:val="en-GB"/>
+        </w:rPr>
+        <w:t xml:space="preserve">). It also uses the </w:t>
+      </w:r>
+      <w:proofErr w:type="spellStart"/>
+      <w:r>
+        <w:rPr>
+          <w:lang w:val="en-GB"/>
+        </w:rPr>
+        <w:t>cpu</w:t>
+      </w:r>
+      <w:proofErr w:type="spellEnd"/>
+      <w:r>
+        <w:rPr>
+          <w:lang w:val="en-GB"/>
+        </w:rPr>
+        <w:t xml:space="preserve"> to compute rigid body collisions, but this is something we </w:t>
+      </w:r>
+      <w:proofErr w:type="gramStart"/>
+      <w:r>
+        <w:rPr>
+          <w:lang w:val="en-GB"/>
+        </w:rPr>
+        <w:t>wont</w:t>
+      </w:r>
+      <w:proofErr w:type="gramEnd"/>
+      <w:r>
+        <w:rPr>
+          <w:lang w:val="en-GB"/>
+        </w:rPr>
+        <w:t xml:space="preserve"> be needing since we will only have collisions between rigid body particles and fluid particles.</w:t>
+      </w:r>
+    </w:p>
+    <w:p>
+      <w:pPr>
+        <w:ind w:left="720"/>
+        <w:rPr>
+          <w:lang w:val="en-GB"/>
+        </w:rPr>
+      </w:pPr>
+    </w:p>
+    <w:p>
+      <w:pPr>
+        <w:pStyle w:val="Lijstalinea"/>
+        <w:numPr>
+          <w:ilvl w:val="0"/>
+          <w:numId w:val="1"/>
+        </w:numPr>
+        <w:rPr>
+          <w:b/>
+          <w:lang w:val="en-GB"/>
+        </w:rPr>
+      </w:pPr>
+      <w:r>
+        <w:rPr>
+          <w:b/>
+          <w:lang w:val="en-GB"/>
+        </w:rPr>
+        <w:t>A Fast Fluid Simulator</w:t>
+      </w:r>
+      <w:r>
+        <w:rPr>
+          <w:b/>
+          <w:lang w:val="en-GB"/>
+        </w:rPr>
+        <w:t xml:space="preserve"> </w:t>
+      </w:r>
+      <w:r>
+        <w:rPr>
+          <w:b/>
+          <w:lang w:val="en-GB"/>
+        </w:rPr>
+        <w:t>Using Smoothed-Particle Hydrodynamics</w:t>
+      </w:r>
+      <w:r>
+        <w:rPr>
+          <w:b/>
+          <w:lang w:val="en-GB"/>
+        </w:rPr>
+        <w:t>:</w:t>
+      </w:r>
+    </w:p>
+    <w:p>
+      <w:pPr>
+        <w:pStyle w:val="Lijstalinea"/>
+        <w:rPr>
+          <w:lang w:val="en-GB"/>
+        </w:rPr>
+      </w:pPr>
+    </w:p>
+    <w:p>
+      <w:pPr>
+        <w:pStyle w:val="Lijstalinea"/>
+        <w:rPr>
+          <w:lang w:val="en-GB"/>
+        </w:rPr>
+      </w:pPr>
+      <w:r>
+        <w:rPr>
+          <w:lang w:val="en-GB"/>
+        </w:rPr>
+        <w:t>No fancy new methods, just implementing it in DirectX and explaining the formula’s.</w:t>
       </w:r>
       <w:bookmarkStart w:id="0" w:name="_GoBack"/>
       <w:bookmarkEnd w:id="0"/>

</xml_diff>

<commit_message>
added read paper and added priority papers
</commit_message>
<xml_diff>
--- a/Literature/smallsummaries.docx
+++ b/Literature/smallsummaries.docx
@@ -817,31 +817,113 @@
         </w:rPr>
         <w:t>short,</w:t>
       </w:r>
+      <w:r>
+        <w:rPr>
+          <w:lang w:val="en-GB"/>
+        </w:rPr>
+        <w:t xml:space="preserve"> this paper </w:t>
+      </w:r>
+      <w:r>
+        <w:rPr>
+          <w:lang w:val="en-GB"/>
+        </w:rPr>
+        <w:t>computes different levels of detail, from which it picks the needed level of detail or the highest amount usable while still having a decent runtime. In the rest of the paper it compares their method (</w:t>
+      </w:r>
+      <w:r>
+        <w:rPr>
+          <w:lang w:val="en-GB"/>
+        </w:rPr>
+        <w:t>Medial-axis surface</w:t>
+      </w:r>
+      <w:r>
+        <w:rPr>
+          <w:lang w:val="en-GB"/>
+        </w:rPr>
+        <w:t>) with Octree methods.</w:t>
+      </w:r>
+    </w:p>
+    <w:p>
+      <w:pPr>
+        <w:rPr>
+          <w:lang w:val="en-GB"/>
+        </w:rPr>
+      </w:pPr>
+    </w:p>
+    <w:p>
+      <w:pPr>
+        <w:pStyle w:val="Lijstalinea"/>
+        <w:numPr>
+          <w:ilvl w:val="0"/>
+          <w:numId w:val="1"/>
+        </w:numPr>
+        <w:rPr>
+          <w:b/>
+          <w:lang w:val="en-GB"/>
+        </w:rPr>
+      </w:pPr>
+      <w:r>
+        <w:rPr>
+          <w:b/>
+          <w:lang w:val="en-GB"/>
+        </w:rPr>
+        <w:t>an efficient collision detection algorithm for</w:t>
+      </w:r>
+      <w:r>
+        <w:rPr>
+          <w:b/>
+          <w:lang w:val="en-GB"/>
+        </w:rPr>
+        <w:t xml:space="preserve"> </w:t>
+      </w:r>
+      <w:r>
+        <w:rPr>
+          <w:b/>
+          <w:lang w:val="en-GB"/>
+        </w:rPr>
+        <w:t>point cloud models</w:t>
+      </w:r>
+      <w:r>
+        <w:rPr>
+          <w:b/>
+          <w:lang w:val="en-GB"/>
+        </w:rPr>
+        <w:t>:</w:t>
+      </w:r>
+    </w:p>
+    <w:p>
+      <w:pPr>
+        <w:pStyle w:val="Lijstalinea"/>
+        <w:rPr>
+          <w:lang w:val="en-GB"/>
+        </w:rPr>
+      </w:pPr>
+    </w:p>
+    <w:p>
+      <w:pPr>
+        <w:pStyle w:val="Lijstalinea"/>
+        <w:rPr>
+          <w:lang w:val="en-GB"/>
+        </w:rPr>
+      </w:pPr>
+      <w:r>
+        <w:rPr>
+          <w:lang w:val="en-GB"/>
+        </w:rPr>
+        <w:t xml:space="preserve">This paper achieves fast collision detection on point clouds </w:t>
+      </w:r>
+      <w:r>
+        <w:rPr>
+          <w:lang w:val="en-GB"/>
+        </w:rPr>
+        <w:t>using</w:t>
+      </w:r>
       <w:bookmarkStart w:id="0" w:name="_GoBack"/>
       <w:bookmarkEnd w:id="0"/>
       <w:r>
         <w:rPr>
           <w:lang w:val="en-GB"/>
         </w:rPr>
-        <w:t xml:space="preserve"> this paper </w:t>
-      </w:r>
-      <w:r>
-        <w:rPr>
-          <w:lang w:val="en-GB"/>
-        </w:rPr>
-        <w:t>computes different levels of detail, from which it picks the needed level of detail or the highest amount usable while still having a decent runtime. In the rest of the paper it compares their method (</w:t>
-      </w:r>
-      <w:r>
-        <w:rPr>
-          <w:lang w:val="en-GB"/>
-        </w:rPr>
-        <w:t>Medial-axis surface</w:t>
-      </w:r>
-      <w:r>
-        <w:rPr>
-          <w:lang w:val="en-GB"/>
-        </w:rPr>
-        <w:t>) with Octree methods.</w:t>
+        <w:t xml:space="preserve"> Voxels with their own R-tree hierarchies inside them for each object. Further they use axis aligned bounding boxes to improve the performance even more. They also solve some of the issues scanners give with not giving individually segmented point clouds.</w:t>
       </w:r>
     </w:p>
     <w:sectPr>

</xml_diff>

<commit_message>
added Read papers in the Read Papers and books map. Added papers which need reading in priority papers map
</commit_message>
<xml_diff>
--- a/Literature/smallsummaries.docx
+++ b/Literature/smallsummaries.docx
@@ -866,28 +866,7 @@
           <w:b/>
           <w:lang w:val="en-GB"/>
         </w:rPr>
-        <w:t>an efficient collision detection algorithm for</w:t>
-      </w:r>
-      <w:r>
-        <w:rPr>
-          <w:b/>
-          <w:lang w:val="en-GB"/>
-        </w:rPr>
-        <w:t xml:space="preserve"> </w:t>
-      </w:r>
-      <w:r>
-        <w:rPr>
-          <w:b/>
-          <w:lang w:val="en-GB"/>
-        </w:rPr>
-        <w:t>point cloud models</w:t>
-      </w:r>
-      <w:r>
-        <w:rPr>
-          <w:b/>
-          <w:lang w:val="en-GB"/>
-        </w:rPr>
-        <w:t>:</w:t>
+        <w:t>an efficient collision detection algorithm for point cloud models:</w:t>
       </w:r>
     </w:p>
     <w:p>
@@ -916,15 +895,180 @@
           <w:lang w:val="en-GB"/>
         </w:rPr>
         <w:t>using</w:t>
+      </w:r>
+      <w:r>
+        <w:rPr>
+          <w:lang w:val="en-GB"/>
+        </w:rPr>
+        <w:t xml:space="preserve"> Voxels with their own R-tree hierarchies inside them for each object. Further they use axis aligned bounding boxes to improve the performance even more. They also solve some of the issues scanners give with not giving individually segmented point clouds.</w:t>
+      </w:r>
+    </w:p>
+    <w:p>
+      <w:pPr>
+        <w:rPr>
+          <w:lang w:val="en-GB"/>
+        </w:rPr>
+      </w:pPr>
+    </w:p>
+    <w:p>
+      <w:pPr>
+        <w:pStyle w:val="Lijstalinea"/>
+        <w:numPr>
+          <w:ilvl w:val="0"/>
+          <w:numId w:val="1"/>
+        </w:numPr>
+        <w:rPr>
+          <w:b/>
+          <w:lang w:val="en-GB"/>
+        </w:rPr>
+      </w:pPr>
+      <w:r>
+        <w:rPr>
+          <w:b/>
+          <w:lang w:val="en-GB"/>
+        </w:rPr>
+        <w:t>Efficient point cloud collision detection and analysis in a tunnel environment using kinematic laser scanning and k-d tree search</w:t>
+      </w:r>
+    </w:p>
+    <w:p>
+      <w:pPr>
+        <w:pStyle w:val="Lijstalinea"/>
+        <w:rPr>
+          <w:lang w:val="en-GB"/>
+        </w:rPr>
+      </w:pPr>
+      <w:r>
+        <w:rPr>
+          <w:lang w:val="en-GB"/>
+        </w:rPr>
+        <w:t xml:space="preserve">Uses a </w:t>
+      </w:r>
+      <w:proofErr w:type="spellStart"/>
+      <w:r>
+        <w:rPr>
+          <w:lang w:val="en-GB"/>
+        </w:rPr>
+        <w:t>kd</w:t>
+      </w:r>
+      <w:proofErr w:type="spellEnd"/>
+      <w:r>
+        <w:rPr>
+          <w:lang w:val="en-GB"/>
+        </w:rPr>
+        <w:t xml:space="preserve">-tree </w:t>
+      </w:r>
+      <w:r>
+        <w:rPr>
+          <w:lang w:val="en-GB"/>
+        </w:rPr>
+        <w:t xml:space="preserve">for the point cloud, but only checks if there is collision and the depth of penetration.  It uses 3DTK’s </w:t>
+      </w:r>
+      <w:proofErr w:type="spellStart"/>
+      <w:r>
+        <w:rPr>
+          <w:lang w:val="en-GB"/>
+        </w:rPr>
+        <w:t>scan_red</w:t>
+      </w:r>
+      <w:proofErr w:type="spellEnd"/>
+      <w:r>
+        <w:rPr>
+          <w:lang w:val="en-GB"/>
+        </w:rPr>
+        <w:t xml:space="preserve"> to reduce the amount of points, the method used is based on an Octree based reduction with variable voxel size.</w:t>
+      </w:r>
+    </w:p>
+    <w:p>
+      <w:pPr>
+        <w:pStyle w:val="Lijstalinea"/>
+        <w:numPr>
+          <w:ilvl w:val="0"/>
+          <w:numId w:val="1"/>
+        </w:numPr>
+        <w:rPr>
+          <w:b/>
+          <w:lang w:val="en-GB"/>
+        </w:rPr>
+      </w:pPr>
+      <w:r>
+        <w:rPr>
+          <w:b/>
+          <w:lang w:val="en-GB"/>
+        </w:rPr>
+        <w:lastRenderedPageBreak/>
+        <w:t>Accelerated Generative Models for 3D Point Cloud Data</w:t>
+      </w:r>
+    </w:p>
+    <w:p>
+      <w:pPr>
+        <w:ind w:left="708"/>
+        <w:rPr>
+          <w:lang w:val="en-GB"/>
+        </w:rPr>
+      </w:pPr>
+      <w:r>
+        <w:rPr>
+          <w:lang w:val="en-GB"/>
+        </w:rPr>
+        <w:t>This paper presents a way to optimize the existing method which turns point cloud data into mixture models, which in turn can be used to construct compact generative representations of the point clouds data. This can be done for multiple levels of detail.</w:t>
+      </w:r>
+    </w:p>
+    <w:p>
+      <w:pPr>
+        <w:rPr>
+          <w:lang w:val="en-GB"/>
+        </w:rPr>
+      </w:pPr>
+    </w:p>
+    <w:p>
+      <w:pPr>
+        <w:pStyle w:val="Lijstalinea"/>
+        <w:numPr>
+          <w:ilvl w:val="0"/>
+          <w:numId w:val="1"/>
+        </w:numPr>
+        <w:rPr>
+          <w:b/>
+          <w:lang w:val="en-GB"/>
+        </w:rPr>
+      </w:pPr>
+      <w:r>
+        <w:rPr>
+          <w:b/>
+          <w:lang w:val="en-GB"/>
+        </w:rPr>
+        <w:t>3D mapping with multi-resolution occupied voxel lists</w:t>
+      </w:r>
+    </w:p>
+    <w:p>
+      <w:pPr>
+        <w:pStyle w:val="Lijstalinea"/>
+        <w:rPr>
+          <w:lang w:val="en-GB"/>
+        </w:rPr>
+      </w:pPr>
+    </w:p>
+    <w:p>
+      <w:pPr>
+        <w:pStyle w:val="Lijstalinea"/>
+        <w:rPr>
+          <w:lang w:val="en-GB"/>
+        </w:rPr>
+      </w:pPr>
+      <w:r>
+        <w:rPr>
+          <w:lang w:val="en-GB"/>
+        </w:rPr>
+        <w:t>This paper focusses more on representing multiple scans</w:t>
+      </w:r>
+      <w:r>
+        <w:rPr>
+          <w:lang w:val="en-GB"/>
+        </w:rPr>
+        <w:t xml:space="preserve"> into one scene. The focus is mostly on aligning sequences of scans to produce a map.</w:t>
       </w:r>
       <w:bookmarkStart w:id="0" w:name="_GoBack"/>
       <w:bookmarkEnd w:id="0"/>
-      <w:r>
-        <w:rPr>
-          <w:lang w:val="en-GB"/>
-        </w:rPr>
-        <w:t xml:space="preserve"> Voxels with their own R-tree hierarchies inside them for each object. Further they use axis aligned bounding boxes to improve the performance even more. They also solve some of the issues scanners give with not giving individually segmented point clouds.</w:t>
-      </w:r>
     </w:p>
     <w:sectPr>
       <w:pgSz w:w="11906" w:h="16838"/>

</xml_diff>

<commit_message>
More read on point cloud compression via the usage of Octrees
</commit_message>
<xml_diff>
--- a/Literature/smallsummaries.docx
+++ b/Literature/smallsummaries.docx
@@ -1067,8 +1067,120 @@
         </w:rPr>
         <w:t xml:space="preserve"> into one scene. The focus is mostly on aligning sequences of scans to produce a map.</w:t>
       </w:r>
+    </w:p>
+    <w:p>
+      <w:pPr>
+        <w:rPr>
+          <w:lang w:val="en-GB"/>
+        </w:rPr>
+      </w:pPr>
+    </w:p>
+    <w:p>
+      <w:pPr>
+        <w:pStyle w:val="Lijstalinea"/>
+        <w:numPr>
+          <w:ilvl w:val="0"/>
+          <w:numId w:val="1"/>
+        </w:numPr>
+        <w:rPr>
+          <w:b/>
+          <w:lang w:val="en-GB"/>
+        </w:rPr>
+      </w:pPr>
+      <w:r>
+        <w:rPr>
+          <w:b/>
+          <w:lang w:val="en-GB"/>
+        </w:rPr>
+        <w:t>One billion points in the cloud – an octree for efficient processing of 3D laser scans</w:t>
+      </w:r>
+    </w:p>
+    <w:p>
+      <w:pPr>
+        <w:pStyle w:val="Lijstalinea"/>
+        <w:rPr>
+          <w:lang w:val="en-GB"/>
+        </w:rPr>
+      </w:pPr>
+      <w:r>
+        <w:rPr>
+          <w:lang w:val="en-GB"/>
+        </w:rPr>
+        <w:t xml:space="preserve">Efficient Octree implementation which gets used in </w:t>
+      </w:r>
+      <w:r>
+        <w:rPr>
+          <w:lang w:val="en-GB"/>
+        </w:rPr>
+        <w:t>3DTK – The 3D Toolkit</w:t>
+      </w:r>
+      <w:r>
+        <w:rPr>
+          <w:lang w:val="en-GB"/>
+        </w:rPr>
+        <w:t>.</w:t>
+      </w:r>
+      <w:r>
+        <w:rPr>
+          <w:lang w:val="en-GB"/>
+        </w:rPr>
+        <w:t xml:space="preserve"> They create a memory efficient octree which uses 8 bytes for each node.</w:t>
+      </w:r>
+    </w:p>
+    <w:p>
+      <w:pPr>
+        <w:rPr>
+          <w:lang w:val="en-GB"/>
+        </w:rPr>
+      </w:pPr>
+    </w:p>
+    <w:p>
+      <w:pPr>
+        <w:pStyle w:val="Lijstalinea"/>
+        <w:numPr>
+          <w:ilvl w:val="0"/>
+          <w:numId w:val="1"/>
+        </w:numPr>
+        <w:rPr>
+          <w:b/>
+          <w:lang w:val="en-GB"/>
+        </w:rPr>
+      </w:pPr>
+      <w:r>
+        <w:rPr>
+          <w:b/>
+          <w:lang w:val="en-GB"/>
+        </w:rPr>
+        <w:t>Octree-based Point-Cloud Compression</w:t>
+      </w:r>
+    </w:p>
+    <w:p>
+      <w:pPr>
+        <w:pStyle w:val="Lijstalinea"/>
+        <w:rPr>
+          <w:lang w:val="en-GB"/>
+        </w:rPr>
+      </w:pPr>
+      <w:r>
+        <w:rPr>
+          <w:lang w:val="en-GB"/>
+        </w:rPr>
+        <w:t>In order for each level of the Octree to correctly represent the encapsulating</w:t>
+      </w:r>
       <w:bookmarkStart w:id="0" w:name="_GoBack"/>
       <w:bookmarkEnd w:id="0"/>
+      <w:r>
+        <w:rPr>
+          <w:lang w:val="en-GB"/>
+        </w:rPr>
+        <w:t xml:space="preserve"> points, they use </w:t>
+      </w:r>
+      <w:r>
+        <w:rPr>
+          <w:lang w:val="en-GB"/>
+        </w:rPr>
+        <w:t>prediction techniques that were specifically designed for point sampled geometry and are based on local surface approximations to achieve high compression rates</w:t>
+      </w:r>
     </w:p>
     <w:sectPr>
       <w:pgSz w:w="11906" w:h="16838"/>

</xml_diff>